<commit_message>
phase 1 lab8-server refuses to connect
</commit_message>
<xml_diff>
--- a/lab7/Lab7-Docker.docx
+++ b/lab7/Lab7-Docker.docx
@@ -1515,7 +1515,13 @@
         <w:rPr>
           <w:i/>
         </w:rPr>
-        <w:t>webserver .</w:t>
+        <w:t xml:space="preserve">webserver </w:t>
+      </w:r>
+      <w:r>
+        <w:rPr>
+          <w:i/>
+        </w:rPr>
+        <w:t>.</w:t>
       </w:r>
       <w:proofErr w:type="gramEnd"/>
     </w:p>
@@ -2061,6 +2067,7 @@
         <w:rPr>
           <w:b/>
           <w:bCs/>
+          <w:noProof/>
         </w:rPr>
         <w:drawing>
           <wp:inline distT="0" distB="0" distL="0" distR="0" wp14:anchorId="521FA878" wp14:editId="59929F0B">
@@ -3432,6 +3439,83 @@
           <w:tab w:val="left" w:pos="1217"/>
         </w:tabs>
       </w:pPr>
+    </w:p>
+    <w:p>
+      <w:pPr>
+        <w:tabs>
+          <w:tab w:val="left" w:pos="1217"/>
+        </w:tabs>
+      </w:pPr>
+      <w:r>
+        <w:t>There are a lot of dangling images that show up as &lt;none&gt; in docker</w:t>
+      </w:r>
+    </w:p>
+    <w:p>
+      <w:pPr>
+        <w:tabs>
+          <w:tab w:val="left" w:pos="1217"/>
+        </w:tabs>
+      </w:pPr>
+      <w:r>
+        <w:t>To remove them use</w:t>
+      </w:r>
+    </w:p>
+    <w:p>
+      <w:pPr>
+        <w:tabs>
+          <w:tab w:val="left" w:pos="1217"/>
+        </w:tabs>
+        <w:rPr>
+          <w:b/>
+          <w:bCs/>
+        </w:rPr>
+      </w:pPr>
+      <w:r>
+        <w:rPr>
+          <w:b/>
+          <w:bCs/>
+        </w:rPr>
+        <w:t xml:space="preserve">$ </w:t>
+      </w:r>
+      <w:proofErr w:type="spellStart"/>
+      <w:r>
+        <w:rPr>
+          <w:b/>
+          <w:bCs/>
+        </w:rPr>
+        <w:t>sudo</w:t>
+      </w:r>
+      <w:proofErr w:type="spellEnd"/>
+      <w:r>
+        <w:rPr>
+          <w:b/>
+          <w:bCs/>
+        </w:rPr>
+        <w:t xml:space="preserve"> docker image prune</w:t>
+      </w:r>
+    </w:p>
+    <w:p/>
+    <w:p/>
+    <w:p/>
+    <w:p/>
+    <w:p/>
+    <w:p>
+      <w:pPr>
+        <w:rPr>
+          <w:b/>
+          <w:bCs/>
+        </w:rPr>
+      </w:pPr>
+    </w:p>
+    <w:p>
+      <w:pPr>
+        <w:tabs>
+          <w:tab w:val="left" w:pos="5147"/>
+        </w:tabs>
+      </w:pPr>
+      <w:r>
+        <w:tab/>
+      </w:r>
     </w:p>
     <w:sectPr>
       <w:footerReference w:type="default" r:id="rId22"/>

</xml_diff>

<commit_message>
Lab8 working, creating database:shopDB and collections:items
</commit_message>
<xml_diff>
--- a/lab7/Lab7-Docker.docx
+++ b/lab7/Lab7-Docker.docx
@@ -1496,6 +1496,7 @@
         </w:rPr>
         <w:t xml:space="preserve">$ </w:t>
       </w:r>
+      <w:bookmarkStart w:id="0" w:name="_Hlk98714604"/>
       <w:proofErr w:type="spellStart"/>
       <w:r>
         <w:rPr>
@@ -1523,6 +1524,7 @@
         </w:rPr>
         <w:t>.</w:t>
       </w:r>
+      <w:bookmarkEnd w:id="0"/>
       <w:proofErr w:type="gramEnd"/>
     </w:p>
     <w:p>
@@ -1636,7 +1638,31 @@
         <w:rPr>
           <w:i/>
         </w:rPr>
-        <w:t xml:space="preserve"> docker container run -p 8000:8000 webserver</w:t>
+        <w:t xml:space="preserve"> docker container run -p 80</w:t>
+      </w:r>
+      <w:r>
+        <w:rPr>
+          <w:i/>
+        </w:rPr>
+        <w:t>0</w:t>
+      </w:r>
+      <w:r>
+        <w:rPr>
+          <w:i/>
+        </w:rPr>
+        <w:t>0:80</w:t>
+      </w:r>
+      <w:r>
+        <w:rPr>
+          <w:i/>
+        </w:rPr>
+        <w:t>0</w:t>
+      </w:r>
+      <w:r>
+        <w:rPr>
+          <w:i/>
+        </w:rPr>
+        <w:t>0 webserver</w:t>
       </w:r>
     </w:p>
     <w:p>
@@ -1663,7 +1689,19 @@
         <w:rPr>
           <w:i/>
         </w:rPr>
-        <w:t>$ curl localhost:8000/list</w:t>
+        <w:t>$ curl localhost:80</w:t>
+      </w:r>
+      <w:r>
+        <w:rPr>
+          <w:i/>
+        </w:rPr>
+        <w:t>5</w:t>
+      </w:r>
+      <w:r>
+        <w:rPr>
+          <w:i/>
+        </w:rPr>
+        <w:t>0/list</w:t>
       </w:r>
     </w:p>
     <w:p>
@@ -3493,6 +3531,118 @@
         </w:rPr>
         <w:t xml:space="preserve"> docker image prune</w:t>
       </w:r>
+    </w:p>
+    <w:p>
+      <w:pPr>
+        <w:tabs>
+          <w:tab w:val="left" w:pos="1217"/>
+        </w:tabs>
+        <w:rPr>
+          <w:b/>
+          <w:bCs/>
+        </w:rPr>
+      </w:pPr>
+    </w:p>
+    <w:p>
+      <w:pPr>
+        <w:tabs>
+          <w:tab w:val="left" w:pos="1217"/>
+        </w:tabs>
+      </w:pPr>
+      <w:r>
+        <w:t>To remove an image forcefully.</w:t>
+      </w:r>
+    </w:p>
+    <w:p>
+      <w:pPr>
+        <w:tabs>
+          <w:tab w:val="left" w:pos="1217"/>
+        </w:tabs>
+        <w:rPr>
+          <w:b/>
+          <w:bCs/>
+        </w:rPr>
+      </w:pPr>
+      <w:r>
+        <w:rPr>
+          <w:b/>
+          <w:bCs/>
+        </w:rPr>
+        <w:t xml:space="preserve">$ </w:t>
+      </w:r>
+      <w:proofErr w:type="spellStart"/>
+      <w:r>
+        <w:rPr>
+          <w:b/>
+          <w:bCs/>
+        </w:rPr>
+        <w:t>sudo</w:t>
+      </w:r>
+      <w:proofErr w:type="spellEnd"/>
+      <w:r>
+        <w:rPr>
+          <w:b/>
+          <w:bCs/>
+        </w:rPr>
+        <w:t xml:space="preserve"> docker </w:t>
+      </w:r>
+      <w:proofErr w:type="spellStart"/>
+      <w:r>
+        <w:rPr>
+          <w:b/>
+          <w:bCs/>
+        </w:rPr>
+        <w:t>rmi</w:t>
+      </w:r>
+      <w:proofErr w:type="spellEnd"/>
+      <w:r>
+        <w:rPr>
+          <w:b/>
+          <w:bCs/>
+        </w:rPr>
+        <w:t xml:space="preserve"> -f</w:t>
+      </w:r>
+      <w:r>
+        <w:rPr>
+          <w:b/>
+          <w:bCs/>
+        </w:rPr>
+        <w:t xml:space="preserve"> </w:t>
+      </w:r>
+      <w:r>
+        <w:rPr>
+          <w:b/>
+          <w:bCs/>
+        </w:rPr>
+        <w:t>&lt;</w:t>
+      </w:r>
+      <w:proofErr w:type="spellStart"/>
+      <w:r>
+        <w:rPr>
+          <w:b/>
+          <w:bCs/>
+        </w:rPr>
+        <w:t>imagename</w:t>
+      </w:r>
+      <w:proofErr w:type="spellEnd"/>
+      <w:r>
+        <w:rPr>
+          <w:b/>
+          <w:bCs/>
+        </w:rPr>
+        <w:t>&gt;</w:t>
+      </w:r>
+    </w:p>
+    <w:p>
+      <w:pPr>
+        <w:tabs>
+          <w:tab w:val="left" w:pos="1217"/>
+        </w:tabs>
+        <w:rPr>
+          <w:b/>
+          <w:bCs/>
+        </w:rPr>
+      </w:pPr>
     </w:p>
     <w:p/>
     <w:p/>

</xml_diff>